<commit_message>
Added 'CONTROL DE DISEÑO DE SISTEMAS Y PROGRAMACIÓN'
</commit_message>
<xml_diff>
--- a/Required/2do parcial.Adal/Evaluación del análisis.docx
+++ b/Required/2do parcial.Adal/Evaluación del análisis.docx
@@ -11,11 +11,12 @@
       </w:r>
     </w:p>
     <w:p/>
-    <w:p/>
-    <w:p>
-      <w:bookmarkStart w:id="0" w:name="_GoBack"/>
-      <w:bookmarkEnd w:id="0"/>
-    </w:p>
+    <w:p>
+      <w:r>
+        <w:t>Es aquí donde se hace un análisis al proceso de la información llevado a cabo en el Independiente de Hidalgo, cabe señalar que, no se cuenta con la documentación necesaria para dar validez, sin embargo se tuvo una conversación con el Jefe del área de sistemas quien explicó algunos puntos importantes.</w:t>
+      </w:r>
+    </w:p>
+    <w:p/>
     <w:p>
       <w:pPr>
         <w:pStyle w:val="Prrafodelista"/>
@@ -121,7 +122,18 @@
         </w:numPr>
       </w:pPr>
       <w:r>
-        <w:t>¿Está en el análisis la documentación adecuada?</w:t>
+        <w:t xml:space="preserve">¿Está en el análisis la documentación </w:t>
+      </w:r>
+      <w:r>
+        <w:t>adecu</w:t>
+      </w:r>
+      <w:bookmarkStart w:id="0" w:name="_GoBack"/>
+      <w:bookmarkEnd w:id="0"/>
+      <w:r>
+        <w:t>ada</w:t>
+      </w:r>
+      <w:r>
+        <w:t>?</w:t>
       </w:r>
     </w:p>
     <w:p>
@@ -137,7 +149,14 @@
       </w:r>
     </w:p>
     <w:p/>
-    <w:p/>
+    <w:p>
+      <w:r>
+        <w:t xml:space="preserve">Deben ser evaluados </w:t>
+      </w:r>
+      <w:r>
+        <w:t>los documentos pertinentes, sin embargo fue posible obtener los resultados anteriores debido a la comunicación que se tuvo con el titular del área de sistemas del Independiente de Hidalgo.</w:t>
+      </w:r>
+    </w:p>
     <w:p/>
     <w:p/>
     <w:p/>

</xml_diff>